<commit_message>
almost finished all the reports
</commit_message>
<xml_diff>
--- a/word/20151910042-刘鹏-AG实验08-二部图的最小匹配问题.docx
+++ b/word/20151910042-刘鹏-AG实验08-二部图的最小匹配问题.docx
@@ -902,48 +902,6 @@
           <w:b/>
           <w:iCs/>
         </w:rPr>
-        <w:t>边无关集</w:t>
-      </w:r>
-      <w:r>
-        <w:rPr>
-          <w:rFonts w:hint="eastAsia"/>
-          <w:iCs/>
-        </w:rPr>
-        <w:t>（</w:t>
-      </w:r>
-      <w:r>
-        <w:rPr>
-          <w:rFonts w:hint="eastAsia"/>
-          <w:iCs/>
-        </w:rPr>
-        <w:t>Edge</w:t>
-      </w:r>
-      <w:r>
-        <w:rPr>
-          <w:iCs/>
-        </w:rPr>
-        <w:t>-independent Set</w:t>
-      </w:r>
-      <w:r>
-        <w:rPr>
-          <w:rFonts w:hint="eastAsia"/>
-          <w:iCs/>
-        </w:rPr>
-        <w:t>），也</w:t>
-      </w:r>
-      <w:r>
-        <w:rPr>
-          <w:rFonts w:hint="eastAsia"/>
-          <w:iCs/>
-        </w:rPr>
-        <w:t>称为</w:t>
-      </w:r>
-      <w:r>
-        <w:rPr>
-          <w:rFonts w:hint="eastAsia"/>
-          <w:b/>
-          <w:iCs/>
-        </w:rPr>
         <w:t>匹配</w:t>
       </w:r>
       <w:r>
@@ -1585,77 +1543,14 @@
           <w:rFonts w:hint="eastAsia"/>
           <w:iCs/>
         </w:rPr>
-        <w:t>的完美边无关集（</w:t>
+        <w:t>的完美</w:t>
       </w:r>
       <w:r>
         <w:rPr>
           <w:rFonts w:hint="eastAsia"/>
           <w:iCs/>
         </w:rPr>
-        <w:t>Perfect</w:t>
-      </w:r>
-      <w:r>
-        <w:rPr>
-          <w:iCs/>
-        </w:rPr>
-        <w:t xml:space="preserve"> </w:t>
-      </w:r>
-      <w:r>
-        <w:rPr>
-          <w:rFonts w:hint="eastAsia"/>
-          <w:iCs/>
-        </w:rPr>
-        <w:t>Edge</w:t>
-      </w:r>
-      <w:r>
-        <w:rPr>
-          <w:iCs/>
-        </w:rPr>
-        <w:t>-independent Set</w:t>
-      </w:r>
-      <w:r>
-        <w:rPr>
-          <w:rFonts w:hint="eastAsia"/>
-          <w:iCs/>
-        </w:rPr>
-        <w:t>）</w:t>
-      </w:r>
-      <w:r>
-        <w:rPr>
-          <w:rFonts w:hint="eastAsia"/>
-          <w:iCs/>
-        </w:rPr>
-        <w:t>，也称</w:t>
-      </w:r>
-      <m:oMath>
-        <m:r>
-          <w:rPr>
-            <w:rFonts w:ascii="Latin Modern Math" w:hAnsi="Latin Modern Math"/>
-          </w:rPr>
-          <m:t>M</m:t>
-        </m:r>
-      </m:oMath>
-      <w:r>
-        <w:rPr>
-          <w:rFonts w:hint="eastAsia"/>
-          <w:iCs/>
-        </w:rPr>
-        <w:t>是</w:t>
-      </w:r>
-      <m:oMath>
-        <m:r>
-          <w:rPr>
-            <w:rFonts w:ascii="Latin Modern Math" w:hAnsi="Latin Modern Math"/>
-          </w:rPr>
-          <m:t>G</m:t>
-        </m:r>
-      </m:oMath>
-      <w:r>
-        <w:rPr>
-          <w:rFonts w:hint="eastAsia"/>
-          <w:iCs/>
-        </w:rPr>
-        <w:t>的完美匹配（</w:t>
+        <w:t>匹配（</w:t>
       </w:r>
       <w:r>
         <w:rPr>
@@ -1834,7 +1729,14 @@
           <w:rFonts w:hint="eastAsia"/>
           <w:iCs/>
         </w:rPr>
-        <w:t>，那么称边无关集</w:t>
+        <w:t>，那么称</w:t>
+      </w:r>
+      <w:r>
+        <w:rPr>
+          <w:rFonts w:hint="eastAsia"/>
+          <w:iCs/>
+        </w:rPr>
+        <w:t>匹配</w:t>
       </w:r>
       <m:oMath>
         <m:r>
@@ -1893,43 +1795,73 @@
           <w:b/>
           <w:iCs/>
         </w:rPr>
-        <w:t>完美边无关</w:t>
-      </w:r>
-      <w:proofErr w:type="gramStart"/>
+        <w:t>完美</w:t>
+      </w:r>
       <w:r>
         <w:rPr>
           <w:rFonts w:hint="eastAsia"/>
           <w:b/>
           <w:iCs/>
         </w:rPr>
-        <w:t>集一定是最大边</w:t>
-      </w:r>
-      <w:proofErr w:type="gramEnd"/>
+        <w:t>匹配</w:t>
+      </w:r>
       <w:r>
         <w:rPr>
           <w:rFonts w:hint="eastAsia"/>
           <w:b/>
           <w:iCs/>
         </w:rPr>
-        <w:t>无关集，但是</w:t>
-      </w:r>
-      <w:proofErr w:type="gramStart"/>
+        <w:t>一定是最大</w:t>
+      </w:r>
       <w:r>
         <w:rPr>
           <w:rFonts w:hint="eastAsia"/>
           <w:b/>
           <w:iCs/>
         </w:rPr>
-        <w:t>最大</w:t>
-      </w:r>
-      <w:proofErr w:type="gramEnd"/>
+        <w:t>匹配</w:t>
+      </w:r>
       <w:r>
         <w:rPr>
           <w:rFonts w:hint="eastAsia"/>
           <w:b/>
           <w:iCs/>
         </w:rPr>
-        <w:t>边无关集不一定是完美边无关集。</w:t>
+        <w:t>，但是最大</w:t>
+      </w:r>
+      <w:r>
+        <w:rPr>
+          <w:rFonts w:hint="eastAsia"/>
+          <w:b/>
+          <w:iCs/>
+        </w:rPr>
+        <w:t>匹配</w:t>
+      </w:r>
+      <w:r>
+        <w:rPr>
+          <w:rFonts w:hint="eastAsia"/>
+          <w:b/>
+          <w:iCs/>
+        </w:rPr>
+        <w:t>不一定是完美</w:t>
+      </w:r>
+      <w:r>
+        <w:rPr>
+          <w:rFonts w:hint="eastAsia"/>
+          <w:b/>
+          <w:iCs/>
+        </w:rPr>
+        <w:t>匹配</w:t>
+      </w:r>
+      <w:bookmarkStart w:id="0" w:name="_GoBack"/>
+      <w:bookmarkEnd w:id="0"/>
+      <w:r>
+        <w:rPr>
+          <w:rFonts w:hint="eastAsia"/>
+          <w:b/>
+          <w:iCs/>
+        </w:rPr>
+        <w:t>。</w:t>
       </w:r>
     </w:p>
     <w:p>
@@ -2289,32 +2221,38 @@
         <w:rPr>
           <w:rFonts w:hint="eastAsia"/>
         </w:rPr>
+        <w:t>可以使用网络流算法来解决</w:t>
+      </w:r>
+      <w:r>
+        <w:rPr>
+          <w:rFonts w:hint="eastAsia"/>
+        </w:rPr>
+        <w:t>。</w:t>
+      </w:r>
+      <w:r>
+        <w:rPr>
+          <w:rFonts w:hint="eastAsia"/>
+        </w:rPr>
+        <w:t>除此之外，比较一般的算法是匈牙利人给出的匈牙利算法。由</w:t>
+      </w:r>
+      <w:r>
+        <w:rPr>
+          <w:rFonts w:hint="eastAsia"/>
+        </w:rPr>
+        <w:t>Berge</w:t>
+      </w:r>
+      <w:r>
+        <w:rPr>
+          <w:rFonts w:hint="eastAsia"/>
+        </w:rPr>
+        <w:t>定理可知，</w:t>
+      </w:r>
+      <w:r>
+        <w:rPr>
+          <w:rFonts w:hint="eastAsia"/>
+        </w:rPr>
         <w:lastRenderedPageBreak/>
-        <w:t>可以使用网络流算法来解决</w:t>
-      </w:r>
-      <w:r>
-        <w:rPr>
-          <w:rFonts w:hint="eastAsia"/>
-        </w:rPr>
-        <w:t>。</w:t>
-      </w:r>
-      <w:r>
-        <w:rPr>
-          <w:rFonts w:hint="eastAsia"/>
-        </w:rPr>
-        <w:t>除此之外，比较一般的算法是匈牙利人给出的匈牙利算法。由</w:t>
-      </w:r>
-      <w:r>
-        <w:rPr>
-          <w:rFonts w:hint="eastAsia"/>
-        </w:rPr>
-        <w:t>Berge</w:t>
-      </w:r>
-      <w:r>
-        <w:rPr>
-          <w:rFonts w:hint="eastAsia"/>
-        </w:rPr>
-        <w:t>定理可知，边无关集</w:t>
+        <w:t>边无关集</w:t>
       </w:r>
       <m:oMath>
         <m:r>
@@ -4530,7 +4468,6 @@
               <w:rPr>
                 <w:rFonts w:hint="eastAsia"/>
               </w:rPr>
-              <w:lastRenderedPageBreak/>
               <w:t xml:space="preserve"> </w:t>
             </w:r>
             <w:r>
@@ -4600,6 +4537,7 @@
               <w:rPr>
                 <w:rFonts w:hint="eastAsia"/>
               </w:rPr>
+              <w:lastRenderedPageBreak/>
               <w:t xml:space="preserve"> </w:t>
             </w:r>
             <w:r>
@@ -5471,7 +5409,6 @@
         </w:rPr>
         <w:t>；然后再计算</w:t>
       </w:r>
-      <w:bookmarkStart w:id="0" w:name="_GoBack"/>
       <m:oMath>
         <m:r>
           <m:rPr>
@@ -5482,7 +5419,6 @@
           </w:rPr>
           <m:t>R</m:t>
         </m:r>
-        <w:bookmarkEnd w:id="0"/>
         <m:d>
           <m:dPr>
             <m:ctrlPr>
@@ -11152,7 +11088,7 @@
 </file>
 
 <file path=customXml/itemProps1.xml><?xml version="1.0" encoding="utf-8"?>
-<ds:datastoreItem xmlns:ds="http://schemas.openxmlformats.org/officeDocument/2006/customXml" ds:itemID="{0EB9C2AB-D2A7-4A0F-A65E-0B648C808665}">
+<ds:datastoreItem xmlns:ds="http://schemas.openxmlformats.org/officeDocument/2006/customXml" ds:itemID="{BBDB872F-BF9E-445A-8013-D63DA8AC94DE}">
   <ds:schemaRefs>
     <ds:schemaRef ds:uri="http://schemas.openxmlformats.org/officeDocument/2006/bibliography"/>
   </ds:schemaRefs>

</xml_diff>